<commit_message>
youtube api works, shows a playlist
</commit_message>
<xml_diff>
--- a/JulieCapstone.docx
+++ b/JulieCapstone.docx
@@ -121,6 +121,49 @@
       </w:r>
     </w:p>
     <w:p>
+      <w:pPr>
+        <w:numPr>
+          <w:numId w:val="0"/>
+        </w:numPr>
+        <w:ind w:leftChars="0"/>
+        <w:rPr>
+          <w:color w:val="4472C4" w:themeColor="accent1"/>
+          <w:lang w:val="en-US"/>
+          <w14:textFill>
+            <w14:solidFill>
+              <w14:schemeClr w14:val="accent1"/>
+            </w14:solidFill>
+          </w14:textFill>
+        </w:rPr>
+      </w:pPr>
+      <w:r>
+        <w:rPr>
+          <w:b/>
+          <w:bCs/>
+          <w:color w:val="4472C4" w:themeColor="accent1"/>
+          <w:lang w:val="en-US"/>
+          <w14:textFill>
+            <w14:solidFill>
+              <w14:schemeClr w14:val="accent1"/>
+            </w14:solidFill>
+          </w14:textFill>
+        </w:rPr>
+        <w:t>(10 points)</w:t>
+      </w:r>
+      <w:r>
+        <w:rPr>
+          <w:color w:val="4472C4" w:themeColor="accent1"/>
+          <w:lang w:val="en-US"/>
+          <w14:textFill>
+            <w14:solidFill>
+              <w14:schemeClr w14:val="accent1"/>
+            </w14:solidFill>
+          </w14:textFill>
+        </w:rPr>
+        <w:t xml:space="preserve"> As a visitor to the site, I want to be able to download a copy of the naturalization test for studying purposes.</w:t>
+      </w:r>
+    </w:p>
+    <w:p>
       <w:r>
         <w:rPr>
           <w:b/>
@@ -436,6 +479,16 @@
       </w:r>
     </w:p>
     <w:p>
+      <w:pPr>
+        <w:rPr>
+          <w:color w:val="4472C4" w:themeColor="accent1"/>
+          <w14:textFill>
+            <w14:solidFill>
+              <w14:schemeClr w14:val="accent1"/>
+            </w14:solidFill>
+          </w14:textFill>
+        </w:rPr>
+      </w:pPr>
       <w:r>
         <w:rPr>
           <w:b/>
@@ -462,6 +515,63 @@
     </w:p>
     <w:p>
       <w:pPr>
+        <w:numPr>
+          <w:numId w:val="0"/>
+        </w:numPr>
+        <w:ind w:leftChars="0"/>
+        <w:rPr>
+          <w:color w:val="4472C4" w:themeColor="accent1"/>
+          <w14:textFill>
+            <w14:solidFill>
+              <w14:schemeClr w14:val="accent1"/>
+            </w14:solidFill>
+          </w14:textFill>
+        </w:rPr>
+      </w:pPr>
+      <w:r>
+        <w:rPr>
+          <w:b/>
+          <w:bCs/>
+          <w:color w:val="4472C4" w:themeColor="accent1"/>
+          <w:lang w:val="en-US"/>
+          <w14:textFill>
+            <w14:solidFill>
+              <w14:schemeClr w14:val="accent1"/>
+            </w14:solidFill>
+          </w14:textFill>
+        </w:rPr>
+        <w:t>(5 points)</w:t>
+      </w:r>
+      <w:r>
+        <w:rPr>
+          <w:color w:val="4472C4" w:themeColor="accent1"/>
+          <w:lang w:val="en-US"/>
+          <w14:textFill>
+            <w14:solidFill>
+              <w14:schemeClr w14:val="accent1"/>
+            </w14:solidFill>
+          </w14:textFill>
+        </w:rPr>
+        <w:t xml:space="preserve"> As admin, I want to be able to search through (search bar) the student table by the topics within the table.</w:t>
+      </w:r>
+    </w:p>
+    <w:p>
+      <w:pPr>
+        <w:rPr>
+          <w:color w:val="4472C4" w:themeColor="accent1"/>
+          <w:lang w:val="en-US"/>
+          <w14:textFill>
+            <w14:solidFill>
+              <w14:schemeClr w14:val="accent1"/>
+            </w14:solidFill>
+          </w14:textFill>
+        </w:rPr>
+      </w:pPr>
+      <w:bookmarkStart w:id="0" w:name="_GoBack"/>
+    </w:p>
+    <w:bookmarkEnd w:id="0"/>
+    <w:p>
+      <w:pPr>
         <w:rPr>
           <w:color w:val="000000" w:themeColor="text1"/>
           <w14:textFill>
@@ -474,64 +584,10 @@
     </w:p>
     <w:p>
       <w:pPr>
-        <w:numPr>
-          <w:ilvl w:val="0"/>
-          <w:numId w:val="1"/>
-        </w:numPr>
-        <w:ind w:left="420" w:leftChars="0" w:hanging="420" w:firstLineChars="0"/>
-      </w:pPr>
-      <w:r>
         <w:rPr>
           <w:lang w:val="en-US"/>
         </w:rPr>
-        <w:t>As admin, I want to be able to view, add, and edit monthly payments made by students</w:t>
-      </w:r>
-    </w:p>
-    <w:p>
-      <w:pPr>
-        <w:numPr>
-          <w:ilvl w:val="0"/>
-          <w:numId w:val="1"/>
-        </w:numPr>
-        <w:ind w:left="420" w:leftChars="0" w:hanging="420" w:firstLineChars="0"/>
-      </w:pPr>
-      <w:r>
-        <w:rPr>
-          <w:lang w:val="en-US"/>
-        </w:rPr>
-        <w:t>As admin, I want to be able to search through (search bar) the student table by the topics within the table.</w:t>
-      </w:r>
-    </w:p>
-    <w:p>
-      <w:pPr>
-        <w:numPr>
-          <w:ilvl w:val="0"/>
-          <w:numId w:val="1"/>
-        </w:numPr>
-        <w:ind w:left="420" w:leftChars="0" w:hanging="420" w:firstLineChars="0"/>
-      </w:pPr>
-      <w:r>
-        <w:rPr>
-          <w:lang w:val="en-US"/>
-        </w:rPr>
-        <w:t>As a visitor to the site, I want to be able to download a copy of the naturalization test for studying purposes.</w:t>
-      </w:r>
-    </w:p>
-    <w:p>
-      <w:pPr>
-        <w:rPr>
-          <w:lang w:val="en-US"/>
-        </w:rPr>
-      </w:pPr>
-    </w:p>
-    <w:p>
-      <w:pPr>
-        <w:rPr>
-          <w:lang w:val="en-US"/>
-        </w:rPr>
-      </w:pPr>
-      <w:bookmarkStart w:id="0" w:name="_GoBack"/>
-      <w:bookmarkEnd w:id="0"/>
+      </w:pPr>
     </w:p>
     <w:p>
       <w:pPr>
@@ -548,34 +604,6 @@
     </w:sectPr>
   </w:body>
 </w:document>
-</file>
-
-<file path=word/numbering.xml><?xml version="1.0" encoding="utf-8"?>
-<w:numbering xmlns:wpc="http://schemas.microsoft.com/office/word/2010/wordprocessingCanvas" xmlns:mc="http://schemas.openxmlformats.org/markup-compatibility/2006" xmlns:o="urn:schemas-microsoft-com:office:office" xmlns:r="http://schemas.openxmlformats.org/officeDocument/2006/relationships" xmlns:m="http://schemas.openxmlformats.org/officeDocument/2006/math" xmlns:v="urn:schemas-microsoft-com:vml" xmlns:wp14="http://schemas.microsoft.com/office/word/2010/wordprocessingDrawing" xmlns:wp="http://schemas.openxmlformats.org/drawingml/2006/wordprocessingDrawing" xmlns:w10="urn:schemas-microsoft-com:office:word" xmlns:w="http://schemas.openxmlformats.org/wordprocessingml/2006/main" xmlns:w14="http://schemas.microsoft.com/office/word/2010/wordml" xmlns:wpg="http://schemas.microsoft.com/office/word/2010/wordprocessingGroup" xmlns:wpi="http://schemas.microsoft.com/office/word/2010/wordprocessingInk" xmlns:wne="http://schemas.microsoft.com/office/word/2006/wordml" xmlns:wps="http://schemas.microsoft.com/office/word/2010/wordprocessingShape" mc:Ignorable="w14 wp14">
-  <w:abstractNum w:abstractNumId="0">
-    <w:nsid w:val="E861CCCE"/>
-    <w:multiLevelType w:val="singleLevel"/>
-    <w:tmpl w:val="E861CCCE"/>
-    <w:lvl w:ilvl="0" w:tentative="0">
-      <w:start w:val="1"/>
-      <w:numFmt w:val="bullet"/>
-      <w:lvlText w:val=""/>
-      <w:lvlJc w:val="left"/>
-      <w:pPr>
-        <w:tabs>
-          <w:tab w:val="left" w:pos="420"/>
-        </w:tabs>
-        <w:ind w:left="420" w:leftChars="0" w:hanging="420" w:firstLineChars="0"/>
-      </w:pPr>
-      <w:rPr>
-        <w:rFonts w:hint="default" w:ascii="Wingdings" w:hAnsi="Wingdings"/>
-      </w:rPr>
-    </w:lvl>
-  </w:abstractNum>
-  <w:num w:numId="1">
-    <w:abstractNumId w:val="0"/>
-  </w:num>
-</w:numbering>
 </file>
 
 <file path=word/styles.xml><?xml version="1.0" encoding="utf-8"?>

</xml_diff>

<commit_message>
can sent email on contact page
</commit_message>
<xml_diff>
--- a/JulieCapstone.docx
+++ b/JulieCapstone.docx
@@ -164,15 +164,41 @@
       </w:r>
     </w:p>
     <w:p>
-      <w:r>
-        <w:rPr>
-          <w:b/>
+      <w:pPr>
+        <w:rPr>
+          <w:color w:val="4472C4" w:themeColor="accent1"/>
+          <w14:textFill>
+            <w14:solidFill>
+              <w14:schemeClr w14:val="accent1"/>
+            </w14:solidFill>
+          </w14:textFill>
+        </w:rPr>
+      </w:pPr>
+      <w:r>
+        <w:rPr>
+          <w:b/>
+          <w:color w:val="4472C4" w:themeColor="accent1"/>
+          <w14:textFill>
+            <w14:solidFill>
+              <w14:schemeClr w14:val="accent1"/>
+            </w14:solidFill>
+          </w14:textFill>
         </w:rPr>
         <w:t xml:space="preserve">(15 points) </w:t>
       </w:r>
       <w:r>
+        <w:rPr>
+          <w:color w:val="4472C4" w:themeColor="accent1"/>
+          <w14:textFill>
+            <w14:solidFill>
+              <w14:schemeClr w14:val="accent1"/>
+            </w14:solidFill>
+          </w14:textFill>
+        </w:rPr>
         <w:t>As a visitor to the site, I want to be able to view English language videos through the YouTube API.</w:t>
       </w:r>
+      <w:bookmarkStart w:id="0" w:name="_GoBack"/>
+      <w:bookmarkEnd w:id="0"/>
     </w:p>
     <w:p>
       <w:pPr>
@@ -567,9 +593,7 @@
           </w14:textFill>
         </w:rPr>
       </w:pPr>
-      <w:bookmarkStart w:id="0" w:name="_GoBack"/>
-    </w:p>
-    <w:bookmarkEnd w:id="0"/>
+    </w:p>
     <w:p>
       <w:pPr>
         <w:rPr>

</xml_diff>

<commit_message>
added images to the student view
</commit_message>
<xml_diff>
--- a/JulieCapstone.docx
+++ b/JulieCapstone.docx
@@ -197,8 +197,6 @@
         </w:rPr>
         <w:t>As a visitor to the site, I want to be able to view English language videos through the YouTube API.</w:t>
       </w:r>
-      <w:bookmarkStart w:id="0" w:name="_GoBack"/>
-      <w:bookmarkEnd w:id="0"/>
     </w:p>
     <w:p>
       <w:pPr>
@@ -609,16 +607,23 @@
     <w:p>
       <w:pPr>
         <w:rPr>
+          <w:color w:val="000000" w:themeColor="text1"/>
+          <w14:textFill>
+            <w14:solidFill>
+              <w14:schemeClr w14:val="tx1"/>
+            </w14:solidFill>
+          </w14:textFill>
+        </w:rPr>
+      </w:pPr>
+    </w:p>
+    <w:p>
+      <w:pPr>
+        <w:rPr>
           <w:lang w:val="en-US"/>
         </w:rPr>
       </w:pPr>
-    </w:p>
-    <w:p>
-      <w:pPr>
-        <w:rPr>
-          <w:lang w:val="en-US"/>
-        </w:rPr>
-      </w:pPr>
+      <w:bookmarkStart w:id="0" w:name="_GoBack"/>
+      <w:bookmarkEnd w:id="0"/>
     </w:p>
     <w:sectPr>
       <w:pgSz w:w="12240" w:h="15840"/>

</xml_diff>